<commit_message>
Added joining of top n birds
</commit_message>
<xml_diff>
--- a/doc/paper/tracking.docx
+++ b/doc/paper/tracking.docx
@@ -4,35 +4,16 @@
   <w:body>
     <w:p>
       <w:pPr>
-        <w:rPr>
-          <w:lang w:val="en-US"/>
-        </w:rPr>
-      </w:pPr>
-      <w:r>
-        <w:rPr>
-          <w:lang w:val="en-US"/>
-        </w:rPr>
-        <w:t>29.10.23</w:t>
-      </w:r>
-    </w:p>
-    <w:p>
-      <w:pPr>
-        <w:rPr>
-          <w:lang w:val="en-US"/>
-        </w:rPr>
-      </w:pPr>
-    </w:p>
-    <w:p>
-      <w:pPr>
-        <w:rPr>
-          <w:lang w:val="en-US"/>
-        </w:rPr>
-      </w:pPr>
-      <w:r>
-        <w:rPr>
-          <w:lang w:val="en-US"/>
-        </w:rPr>
-        <w:t>For all problems possible:</w:t>
+        <w:pStyle w:val="Heading1"/>
+        <w:rPr>
+          <w:lang w:val="en-US"/>
+        </w:rPr>
+      </w:pPr>
+      <w:r>
+        <w:rPr>
+          <w:lang w:val="en-US"/>
+        </w:rPr>
+        <w:t>Benchmark</w:t>
       </w:r>
     </w:p>
     <w:p>
@@ -216,6 +197,7 @@
     </w:p>
     <w:p>
       <w:pPr>
+        <w:pStyle w:val="Heading1"/>
         <w:rPr>
           <w:lang w:val="en-US"/>
         </w:rPr>
@@ -236,51 +218,78 @@
         <w:rPr>
           <w:lang w:val="en-US"/>
         </w:rPr>
-        <w:t xml:space="preserve"> fix:</w:t>
-      </w:r>
-    </w:p>
-    <w:p>
-      <w:pPr>
-        <w:rPr>
-          <w:lang w:val="en-US"/>
-        </w:rPr>
-      </w:pPr>
-    </w:p>
-    <w:p>
-      <w:pPr>
-        <w:rPr>
-          <w:lang w:val="en-US"/>
-        </w:rPr>
-      </w:pPr>
-      <w:r>
-        <w:rPr>
-          <w:lang w:val="en-US"/>
-        </w:rPr>
-        <w:t>Avg. distance: 2787423</w:t>
-      </w:r>
-    </w:p>
-    <w:p>
-      <w:pPr>
-        <w:rPr>
-          <w:lang w:val="en-US"/>
-        </w:rPr>
-      </w:pPr>
-      <w:r>
-        <w:rPr>
-          <w:lang w:val="en-US"/>
-        </w:rPr>
-        <w:t>Avg. time 7,6221</w:t>
-      </w:r>
-    </w:p>
-    <w:p>
-      <w:pPr>
-        <w:rPr>
-          <w:lang w:val="en-US"/>
-        </w:rPr>
-      </w:pPr>
-    </w:p>
-    <w:p>
-      <w:pPr>
+        <w:t xml:space="preserve"> fix</w:t>
+      </w:r>
+    </w:p>
+    <w:p>
+      <w:pPr>
+        <w:rPr>
+          <w:lang w:val="en-US"/>
+        </w:rPr>
+      </w:pPr>
+    </w:p>
+    <w:p>
+      <w:pPr>
+        <w:rPr>
+          <w:lang w:val="en-US"/>
+        </w:rPr>
+      </w:pPr>
+      <w:r>
+        <w:rPr>
+          <w:lang w:val="en-US"/>
+        </w:rPr>
+        <w:t>Avg. Distance: 2781422</w:t>
+      </w:r>
+    </w:p>
+    <w:p>
+      <w:pPr>
+        <w:rPr>
+          <w:lang w:val="en-US"/>
+        </w:rPr>
+      </w:pPr>
+      <w:r>
+        <w:rPr>
+          <w:lang w:val="en-US"/>
+        </w:rPr>
+        <w:t>Avg. Time: 7,6398 seconds</w:t>
+      </w:r>
+    </w:p>
+    <w:p>
+      <w:pPr>
+        <w:rPr>
+          <w:lang w:val="en-US"/>
+        </w:rPr>
+      </w:pPr>
+      <w:r>
+        <w:rPr>
+          <w:lang w:val="en-US"/>
+        </w:rPr>
+        <w:t>Median Distance: 928545</w:t>
+      </w:r>
+    </w:p>
+    <w:p>
+      <w:pPr>
+        <w:rPr>
+          <w:lang w:val="en-US"/>
+        </w:rPr>
+      </w:pPr>
+      <w:r>
+        <w:rPr>
+          <w:lang w:val="en-US"/>
+        </w:rPr>
+        <w:t>Median Time: 3,6961 seconds</w:t>
+      </w:r>
+    </w:p>
+    <w:p>
+      <w:pPr>
+        <w:rPr>
+          <w:lang w:val="en-US"/>
+        </w:rPr>
+      </w:pPr>
+    </w:p>
+    <w:p>
+      <w:pPr>
+        <w:pStyle w:val="Heading1"/>
         <w:rPr>
           <w:lang w:val="en-US"/>
         </w:rPr>
@@ -295,52 +304,66 @@
         <w:rPr>
           <w:lang w:val="en-US"/>
         </w:rPr>
-        <w:t xml:space="preserve"> for local search:</w:t>
-      </w:r>
-    </w:p>
-    <w:p>
-      <w:pPr>
-        <w:rPr>
-          <w:lang w:val="en-US"/>
-        </w:rPr>
-      </w:pPr>
-    </w:p>
-    <w:p>
-      <w:pPr>
-        <w:rPr>
-          <w:lang w:val="en-US"/>
-        </w:rPr>
-      </w:pPr>
-      <w:r>
-        <w:rPr>
-          <w:lang w:val="en-US"/>
-        </w:rPr>
-        <w:t xml:space="preserve">Avg. distance: </w:t>
-      </w:r>
-      <w:r>
-        <w:rPr>
-          <w:lang w:val="en-US"/>
-        </w:rPr>
-        <w:t>3744132</w:t>
-      </w:r>
-    </w:p>
-    <w:p>
-      <w:pPr>
-        <w:rPr>
-          <w:lang w:val="en-US"/>
-        </w:rPr>
-      </w:pPr>
-      <w:r>
-        <w:rPr>
-          <w:lang w:val="en-US"/>
-        </w:rPr>
-        <w:t xml:space="preserve">Avg. time </w:t>
-      </w:r>
-      <w:r>
-        <w:rPr>
-          <w:lang w:val="en-US"/>
-        </w:rPr>
-        <w:t>6,9034</w:t>
+        <w:t xml:space="preserve"> for local search</w:t>
+      </w:r>
+    </w:p>
+    <w:p>
+      <w:pPr>
+        <w:rPr>
+          <w:lang w:val="en-US"/>
+        </w:rPr>
+      </w:pPr>
+    </w:p>
+    <w:p>
+      <w:pPr>
+        <w:rPr>
+          <w:lang w:val="en-US"/>
+        </w:rPr>
+      </w:pPr>
+      <w:r>
+        <w:rPr>
+          <w:lang w:val="en-US"/>
+        </w:rPr>
+        <w:t>Avg. Distance: 3802648</w:t>
+      </w:r>
+    </w:p>
+    <w:p>
+      <w:pPr>
+        <w:rPr>
+          <w:lang w:val="en-US"/>
+        </w:rPr>
+      </w:pPr>
+      <w:r>
+        <w:rPr>
+          <w:lang w:val="en-US"/>
+        </w:rPr>
+        <w:t>Avg. Time: 6,3799 seconds</w:t>
+      </w:r>
+    </w:p>
+    <w:p>
+      <w:pPr>
+        <w:rPr>
+          <w:lang w:val="en-US"/>
+        </w:rPr>
+      </w:pPr>
+      <w:r>
+        <w:rPr>
+          <w:lang w:val="en-US"/>
+        </w:rPr>
+        <w:t>Median Distance: 1452161</w:t>
+      </w:r>
+    </w:p>
+    <w:p>
+      <w:pPr>
+        <w:rPr>
+          <w:lang w:val="en-US"/>
+        </w:rPr>
+      </w:pPr>
+      <w:r>
+        <w:rPr>
+          <w:lang w:val="en-US"/>
+        </w:rPr>
+        <w:t>Median Time: 2,712 seconds</w:t>
       </w:r>
     </w:p>
     <w:p>
@@ -379,154 +402,310 @@
     <w:p>
       <w:pPr>
         <w:rPr>
-          <w:lang w:val="en-US"/>
-        </w:rPr>
-      </w:pPr>
-      <w:r>
-        <w:rPr>
-          <w:lang w:val="en-US"/>
-        </w:rPr>
-        <w:t xml:space="preserve">Avg. distance: </w:t>
-      </w:r>
-      <w:r>
-        <w:rPr>
-          <w:lang w:val="en-US"/>
-        </w:rPr>
-        <w:t>2802130</w:t>
-      </w:r>
-    </w:p>
-    <w:p>
-      <w:pPr>
-        <w:rPr>
-          <w:lang w:val="en-US"/>
-        </w:rPr>
-      </w:pPr>
-      <w:r>
-        <w:rPr>
-          <w:lang w:val="en-US"/>
-        </w:rPr>
-        <w:t xml:space="preserve">Avg. time </w:t>
-      </w:r>
-      <w:r>
-        <w:rPr>
-          <w:lang w:val="en-US"/>
-        </w:rPr>
-        <w:t>7,5544</w:t>
-      </w:r>
-    </w:p>
-    <w:p>
-      <w:pPr>
-        <w:rPr>
-          <w:lang w:val="en-US"/>
-        </w:rPr>
-      </w:pPr>
-    </w:p>
-    <w:p>
-      <w:pPr>
-        <w:rPr>
-          <w:lang w:val="de-DE"/>
-        </w:rPr>
-      </w:pPr>
-      <w:r>
-        <w:rPr>
-          <w:lang w:val="de-DE"/>
-        </w:rPr>
-        <w:t xml:space="preserve">Zeil 89 in </w:t>
-      </w:r>
+          <w:lang w:val="de-DE"/>
+        </w:rPr>
+      </w:pPr>
       <w:proofErr w:type="spellStart"/>
       <w:r>
         <w:rPr>
           <w:lang w:val="de-DE"/>
         </w:rPr>
-        <w:t>walk</w:t>
+        <w:t>Avg</w:t>
       </w:r>
       <w:proofErr w:type="spellEnd"/>
       <w:r>
         <w:rPr>
           <w:lang w:val="de-DE"/>
         </w:rPr>
-        <w:t xml:space="preserve"> bei AFB</w:t>
-      </w:r>
-      <w:r>
-        <w:rPr>
-          <w:lang w:val="de-DE"/>
-        </w:rPr>
-        <w:t xml:space="preserve">_TSP -&gt; Da ist </w:t>
-      </w:r>
-      <w:r>
-        <w:rPr>
-          <w:lang w:val="de-DE"/>
-        </w:rPr>
-        <w:t xml:space="preserve">im </w:t>
+        <w:t xml:space="preserve">. </w:t>
       </w:r>
       <w:proofErr w:type="spellStart"/>
       <w:r>
         <w:rPr>
           <w:lang w:val="de-DE"/>
         </w:rPr>
-        <w:t>random</w:t>
+        <w:t>distance</w:t>
       </w:r>
       <w:proofErr w:type="spellEnd"/>
       <w:r>
         <w:rPr>
           <w:lang w:val="de-DE"/>
         </w:rPr>
-        <w:t xml:space="preserve"> </w:t>
-      </w:r>
+        <w:t>: 2802130</w:t>
+      </w:r>
+    </w:p>
+    <w:p>
+      <w:pPr>
+        <w:rPr>
+          <w:lang w:val="de-DE"/>
+        </w:rPr>
+      </w:pPr>
       <w:proofErr w:type="spellStart"/>
       <w:r>
         <w:rPr>
           <w:lang w:val="de-DE"/>
         </w:rPr>
-        <w:t>argument</w:t>
+        <w:t>Avg</w:t>
       </w:r>
       <w:proofErr w:type="spellEnd"/>
       <w:r>
         <w:rPr>
           <w:lang w:val="de-DE"/>
         </w:rPr>
-        <w:t xml:space="preserve"> -1 gerechnet, aber das </w:t>
-      </w:r>
-      <w:proofErr w:type="spellStart"/>
-      <w:r>
-        <w:rPr>
-          <w:lang w:val="de-DE"/>
-        </w:rPr>
-        <w:t>argument</w:t>
-      </w:r>
-      <w:proofErr w:type="spellEnd"/>
-      <w:r>
-        <w:rPr>
-          <w:lang w:val="de-DE"/>
-        </w:rPr>
-        <w:t xml:space="preserve"> wird schon </w:t>
-      </w:r>
-      <w:proofErr w:type="spellStart"/>
-      <w:r>
-        <w:rPr>
-          <w:lang w:val="de-DE"/>
-        </w:rPr>
-        <w:t>exclusiv</w:t>
-      </w:r>
-      <w:proofErr w:type="spellEnd"/>
-      <w:r>
-        <w:rPr>
-          <w:lang w:val="de-DE"/>
-        </w:rPr>
-        <w:t xml:space="preserve"> interpretiert!</w:t>
-      </w:r>
-    </w:p>
-    <w:p>
-      <w:pPr>
-        <w:rPr>
-          <w:lang w:val="de-DE"/>
-        </w:rPr>
-      </w:pPr>
-      <w:r>
-        <w:rPr>
-          <w:lang w:val="de-DE"/>
-        </w:rPr>
-        <w:tab/>
+        <w:t>. time 7,5544</w:t>
+      </w:r>
+    </w:p>
+    <w:p>
+      <w:pPr>
+        <w:rPr>
+          <w:lang w:val="de-DE"/>
+        </w:rPr>
+      </w:pPr>
+    </w:p>
+    <w:p>
+      <w:pPr>
+        <w:rPr>
+          <w:lang w:val="de-DE"/>
+        </w:rPr>
+      </w:pPr>
+      <w:r>
+        <w:rPr>
+          <w:rStyle w:val="Heading1Char"/>
+        </w:rPr>
+        <w:t>TopN</w:t>
+      </w:r>
+      <w:r>
+        <w:rPr>
+          <w:rStyle w:val="Heading1Char"/>
+          <w:lang w:val="de-DE"/>
+        </w:rPr>
+        <w:t xml:space="preserve"> (0.25)</w:t>
+      </w:r>
+    </w:p>
+    <w:p>
+      <w:pPr>
+        <w:rPr>
+          <w:lang w:val="de-DE"/>
+        </w:rPr>
+      </w:pPr>
+    </w:p>
+    <w:p>
+      <w:pPr>
+        <w:rPr>
+          <w:lang w:val="en-US"/>
+        </w:rPr>
+      </w:pPr>
+      <w:r>
+        <w:rPr>
+          <w:lang w:val="en-US"/>
+        </w:rPr>
+        <w:t>Avg. Distance: 3002017</w:t>
+      </w:r>
+    </w:p>
+    <w:p>
+      <w:pPr>
+        <w:rPr>
+          <w:lang w:val="en-US"/>
+        </w:rPr>
+      </w:pPr>
+      <w:r>
+        <w:rPr>
+          <w:lang w:val="en-US"/>
+        </w:rPr>
+        <w:t>Time: 7,7621 seconds</w:t>
+      </w:r>
+    </w:p>
+    <w:p>
+      <w:pPr>
+        <w:rPr>
+          <w:lang w:val="en-US"/>
+        </w:rPr>
+      </w:pPr>
+      <w:r>
+        <w:rPr>
+          <w:lang w:val="en-US"/>
+        </w:rPr>
+        <w:t>Distance: 993787</w:t>
+      </w:r>
+    </w:p>
+    <w:p>
+      <w:pPr>
+        <w:rPr>
+          <w:lang w:val="en-US"/>
+        </w:rPr>
+      </w:pPr>
+      <w:r>
+        <w:rPr>
+          <w:lang w:val="en-US"/>
+        </w:rPr>
+        <w:t>Time: 3,7281 seconds</w:t>
+      </w:r>
+    </w:p>
+    <w:p>
+      <w:pPr>
+        <w:rPr>
+          <w:lang w:val="en-US"/>
+        </w:rPr>
+      </w:pPr>
+    </w:p>
+    <w:p>
+      <w:pPr>
+        <w:rPr>
+          <w:lang w:val="en-US"/>
+        </w:rPr>
+      </w:pPr>
+      <w:r>
+        <w:rPr>
+          <w:lang w:val="en-US"/>
+        </w:rPr>
+        <w:t>Median Error: 818418.0</w:t>
+      </w:r>
+    </w:p>
+    <w:p>
+      <w:pPr>
+        <w:rPr>
+          <w:lang w:val="en-US"/>
+        </w:rPr>
+      </w:pPr>
+      <w:r>
+        <w:rPr>
+          <w:lang w:val="en-US"/>
+        </w:rPr>
+        <w:t>Mean abs Error: 2722354</w:t>
+      </w:r>
+    </w:p>
+    <w:p>
+      <w:pPr>
+        <w:rPr>
+          <w:lang w:val="en-US"/>
+        </w:rPr>
+      </w:pPr>
+    </w:p>
+    <w:p>
+      <w:pPr>
+        <w:rPr>
+          <w:lang w:val="de-DE"/>
+        </w:rPr>
+      </w:pPr>
+      <w:r>
+        <w:rPr>
+          <w:rStyle w:val="Heading1Char"/>
+        </w:rPr>
+        <w:lastRenderedPageBreak/>
+        <w:t>TopN</w:t>
+      </w:r>
+      <w:r>
+        <w:rPr>
+          <w:rStyle w:val="Heading1Char"/>
+          <w:lang w:val="de-DE"/>
+        </w:rPr>
+        <w:t xml:space="preserve"> (0.2</w:t>
+      </w:r>
+      <w:r>
+        <w:rPr>
+          <w:rStyle w:val="Heading1Char"/>
+          <w:lang w:val="de-DE"/>
+        </w:rPr>
+        <w:t>0</w:t>
+      </w:r>
+      <w:r>
+        <w:rPr>
+          <w:rStyle w:val="Heading1Char"/>
+          <w:lang w:val="de-DE"/>
+        </w:rPr>
+        <w:t>)</w:t>
+      </w:r>
+    </w:p>
+    <w:p>
+      <w:pPr>
+        <w:rPr>
+          <w:lang w:val="en-US"/>
+        </w:rPr>
+      </w:pPr>
+    </w:p>
+    <w:p>
+      <w:pPr>
+        <w:rPr>
+          <w:lang w:val="en-US"/>
+        </w:rPr>
+      </w:pPr>
+      <w:r>
+        <w:rPr>
+          <w:lang w:val="en-US"/>
+        </w:rPr>
+        <w:t>Avg. Distance: 2890884</w:t>
+      </w:r>
+    </w:p>
+    <w:p>
+      <w:pPr>
+        <w:rPr>
+          <w:lang w:val="en-US"/>
+        </w:rPr>
+      </w:pPr>
+      <w:r>
+        <w:rPr>
+          <w:lang w:val="en-US"/>
+        </w:rPr>
+        <w:t>Avg. Time: 7,6064 seconds</w:t>
+      </w:r>
+    </w:p>
+    <w:p>
+      <w:pPr>
+        <w:rPr>
+          <w:lang w:val="en-US"/>
+        </w:rPr>
+      </w:pPr>
+      <w:r>
+        <w:rPr>
+          <w:lang w:val="en-US"/>
+        </w:rPr>
+        <w:t>Median Distance: 1013999</w:t>
+      </w:r>
+    </w:p>
+    <w:p>
+      <w:pPr>
+        <w:rPr>
+          <w:lang w:val="en-US"/>
+        </w:rPr>
+      </w:pPr>
+      <w:r>
+        <w:rPr>
+          <w:lang w:val="en-US"/>
+        </w:rPr>
+        <w:t>Median Time: 3,7425 seconds</w:t>
+      </w:r>
+    </w:p>
+    <w:p>
+      <w:pPr>
+        <w:rPr>
+          <w:lang w:val="en-US"/>
+        </w:rPr>
+      </w:pPr>
+    </w:p>
+    <w:p>
+      <w:pPr>
+        <w:rPr>
+          <w:lang w:val="en-US"/>
+        </w:rPr>
+      </w:pPr>
+      <w:r>
+        <w:rPr>
+          <w:lang w:val="en-US"/>
+        </w:rPr>
+        <w:t>Median abs Error: 838630.5</w:t>
+      </w:r>
+    </w:p>
+    <w:p>
+      <w:pPr>
+        <w:rPr>
+          <w:lang w:val="en-US"/>
+        </w:rPr>
+      </w:pPr>
+      <w:r>
+        <w:rPr>
+          <w:lang w:val="en-US"/>
+        </w:rPr>
+        <w:t>Mean abs Error: 2588937</w:t>
       </w:r>
     </w:p>
     <w:sectPr>
@@ -936,6 +1115,27 @@
     <w:name w:val="Normal"/>
     <w:qFormat/>
   </w:style>
+  <w:style w:type="paragraph" w:styleId="Heading1">
+    <w:name w:val="heading 1"/>
+    <w:basedOn w:val="Normal"/>
+    <w:next w:val="Normal"/>
+    <w:link w:val="Heading1Char"/>
+    <w:uiPriority w:val="9"/>
+    <w:qFormat/>
+    <w:rsid w:val="002D26E2"/>
+    <w:pPr>
+      <w:keepNext/>
+      <w:keepLines/>
+      <w:spacing w:before="240"/>
+      <w:outlineLvl w:val="0"/>
+    </w:pPr>
+    <w:rPr>
+      <w:rFonts w:asciiTheme="majorHAnsi" w:eastAsiaTheme="majorEastAsia" w:hAnsiTheme="majorHAnsi" w:cstheme="majorBidi"/>
+      <w:color w:val="2F5496" w:themeColor="accent1" w:themeShade="BF"/>
+      <w:sz w:val="32"/>
+      <w:szCs w:val="32"/>
+    </w:rPr>
+  </w:style>
   <w:style w:type="character" w:default="1" w:styleId="DefaultParagraphFont">
     <w:name w:val="Default Paragraph Font"/>
     <w:uiPriority w:val="1"/>
@@ -962,6 +1162,19 @@
     <w:uiPriority w:val="99"/>
     <w:semiHidden/>
     <w:unhideWhenUsed/>
+  </w:style>
+  <w:style w:type="character" w:customStyle="1" w:styleId="Heading1Char">
+    <w:name w:val="Heading 1 Char"/>
+    <w:basedOn w:val="DefaultParagraphFont"/>
+    <w:link w:val="Heading1"/>
+    <w:uiPriority w:val="9"/>
+    <w:rsid w:val="002D26E2"/>
+    <w:rPr>
+      <w:rFonts w:asciiTheme="majorHAnsi" w:eastAsiaTheme="majorEastAsia" w:hAnsiTheme="majorHAnsi" w:cstheme="majorBidi"/>
+      <w:color w:val="2F5496" w:themeColor="accent1" w:themeShade="BF"/>
+      <w:sz w:val="32"/>
+      <w:szCs w:val="32"/>
+    </w:rPr>
   </w:style>
 </w:styles>
 </file>

</xml_diff>

<commit_message>
Added tracking for 3-opt
</commit_message>
<xml_diff>
--- a/doc/paper/tracking.docx
+++ b/doc/paper/tracking.docx
@@ -42,117 +42,77 @@
           <w:lang w:val="en-US"/>
         </w:rPr>
       </w:pPr>
-      <w:proofErr w:type="spellStart"/>
-      <w:r>
-        <w:rPr>
-          <w:lang w:val="en-US"/>
-        </w:rPr>
-        <w:t>moveRandom</w:t>
-      </w:r>
-      <w:proofErr w:type="spellEnd"/>
-      <w:r>
-        <w:rPr>
-          <w:lang w:val="en-US"/>
-        </w:rPr>
-        <w:t xml:space="preserve"> = 0.1589684022681154</w:t>
-      </w:r>
-    </w:p>
-    <w:p>
-      <w:pPr>
-        <w:rPr>
-          <w:lang w:val="en-US"/>
-        </w:rPr>
-      </w:pPr>
-      <w:proofErr w:type="spellStart"/>
-      <w:r>
-        <w:rPr>
-          <w:lang w:val="en-US"/>
-        </w:rPr>
-        <w:t>moveBest</w:t>
-      </w:r>
-      <w:proofErr w:type="spellEnd"/>
-      <w:r>
-        <w:rPr>
-          <w:lang w:val="en-US"/>
-        </w:rPr>
-        <w:t xml:space="preserve"> = 0.4624556400235943</w:t>
-      </w:r>
-    </w:p>
-    <w:p>
-      <w:pPr>
-        <w:rPr>
-          <w:lang w:val="en-US"/>
-        </w:rPr>
-      </w:pPr>
-      <w:proofErr w:type="spellStart"/>
-      <w:r>
-        <w:rPr>
-          <w:lang w:val="en-US"/>
-        </w:rPr>
-        <w:t>moveJoin</w:t>
-      </w:r>
-      <w:proofErr w:type="spellEnd"/>
-      <w:r>
-        <w:rPr>
-          <w:lang w:val="en-US"/>
-        </w:rPr>
-        <w:t xml:space="preserve"> = 0.33611898159023834</w:t>
-      </w:r>
-    </w:p>
-    <w:p>
-      <w:pPr>
-        <w:rPr>
-          <w:lang w:val="en-US"/>
-        </w:rPr>
-      </w:pPr>
-    </w:p>
-    <w:p>
-      <w:pPr>
-        <w:rPr>
-          <w:lang w:val="en-US"/>
-        </w:rPr>
-      </w:pPr>
-      <w:proofErr w:type="spellStart"/>
-      <w:r>
-        <w:rPr>
-          <w:lang w:val="en-US"/>
-        </w:rPr>
-        <w:t>smallBirdRatio</w:t>
-      </w:r>
-      <w:proofErr w:type="spellEnd"/>
-      <w:r>
-        <w:rPr>
-          <w:lang w:val="en-US"/>
-        </w:rPr>
-        <w:t xml:space="preserve"> = 0.6979749881176104</w:t>
-      </w:r>
-    </w:p>
-    <w:p>
-      <w:pPr>
-        <w:rPr>
-          <w:lang w:val="en-US"/>
-        </w:rPr>
-      </w:pPr>
-    </w:p>
-    <w:p>
-      <w:pPr>
-        <w:rPr>
-          <w:lang w:val="en-US"/>
-        </w:rPr>
-      </w:pPr>
-      <w:proofErr w:type="spellStart"/>
-      <w:r>
-        <w:rPr>
-          <w:lang w:val="en-US"/>
-        </w:rPr>
-        <w:t>maxIters</w:t>
-      </w:r>
-      <w:proofErr w:type="spellEnd"/>
-      <w:r>
-        <w:rPr>
-          <w:lang w:val="en-US"/>
-        </w:rPr>
-        <w:t xml:space="preserve"> = </w:t>
+      <w:r>
+        <w:rPr>
+          <w:lang w:val="en-US"/>
+        </w:rPr>
+        <w:t>moveRandom = 0.1589684022681154</w:t>
+      </w:r>
+    </w:p>
+    <w:p>
+      <w:pPr>
+        <w:rPr>
+          <w:lang w:val="en-US"/>
+        </w:rPr>
+      </w:pPr>
+      <w:r>
+        <w:rPr>
+          <w:lang w:val="en-US"/>
+        </w:rPr>
+        <w:t>moveBest = 0.4624556400235943</w:t>
+      </w:r>
+    </w:p>
+    <w:p>
+      <w:pPr>
+        <w:rPr>
+          <w:lang w:val="en-US"/>
+        </w:rPr>
+      </w:pPr>
+      <w:r>
+        <w:rPr>
+          <w:lang w:val="en-US"/>
+        </w:rPr>
+        <w:t>moveJoin = 0.33611898159023834</w:t>
+      </w:r>
+    </w:p>
+    <w:p>
+      <w:pPr>
+        <w:rPr>
+          <w:lang w:val="en-US"/>
+        </w:rPr>
+      </w:pPr>
+    </w:p>
+    <w:p>
+      <w:pPr>
+        <w:rPr>
+          <w:lang w:val="en-US"/>
+        </w:rPr>
+      </w:pPr>
+      <w:r>
+        <w:rPr>
+          <w:lang w:val="en-US"/>
+        </w:rPr>
+        <w:t>smallBirdRatio = 0.6979749881176104</w:t>
+      </w:r>
+    </w:p>
+    <w:p>
+      <w:pPr>
+        <w:rPr>
+          <w:lang w:val="en-US"/>
+        </w:rPr>
+      </w:pPr>
+    </w:p>
+    <w:p>
+      <w:pPr>
+        <w:rPr>
+          <w:lang w:val="en-US"/>
+        </w:rPr>
+      </w:pPr>
+      <w:r>
+        <w:rPr>
+          <w:lang w:val="en-US"/>
+        </w:rPr>
+        <w:t xml:space="preserve">maxIters = </w:t>
       </w:r>
       <w:r>
         <w:rPr>
@@ -370,48 +330,20 @@
         <w:rPr>
           <w:lang w:val="en-US"/>
         </w:rPr>
-        <w:t xml:space="preserve">Median </w:t>
-      </w:r>
-      <w:proofErr w:type="spellStart"/>
-      <w:r>
-        <w:rPr>
-          <w:lang w:val="en-US"/>
-        </w:rPr>
-        <w:t>rel</w:t>
-      </w:r>
-      <w:proofErr w:type="spellEnd"/>
-      <w:r>
-        <w:rPr>
-          <w:lang w:val="en-US"/>
-        </w:rPr>
-        <w:t xml:space="preserve"> Error: 198,95%</w:t>
-      </w:r>
-    </w:p>
-    <w:p>
-      <w:pPr>
-        <w:rPr>
-          <w:lang w:val="en-US"/>
-        </w:rPr>
-      </w:pPr>
-      <w:r>
-        <w:rPr>
-          <w:lang w:val="en-US"/>
-        </w:rPr>
-        <w:t xml:space="preserve">Mean </w:t>
-      </w:r>
-      <w:proofErr w:type="spellStart"/>
-      <w:r>
-        <w:rPr>
-          <w:lang w:val="en-US"/>
-        </w:rPr>
-        <w:t>rel</w:t>
-      </w:r>
-      <w:proofErr w:type="spellEnd"/>
-      <w:r>
-        <w:rPr>
-          <w:lang w:val="en-US"/>
-        </w:rPr>
-        <w:t xml:space="preserve"> Error: 349,38%</w:t>
+        <w:t>Median rel Error: 198,95%</w:t>
+      </w:r>
+    </w:p>
+    <w:p>
+      <w:pPr>
+        <w:rPr>
+          <w:lang w:val="en-US"/>
+        </w:rPr>
+      </w:pPr>
+      <w:r>
+        <w:rPr>
+          <w:lang w:val="en-US"/>
+        </w:rPr>
+        <w:t>Mean rel Error: 349,38%</w:t>
       </w:r>
     </w:p>
     <w:p>
@@ -761,48 +693,20 @@
         <w:rPr>
           <w:lang w:val="en-US"/>
         </w:rPr>
-        <w:t xml:space="preserve">Median </w:t>
-      </w:r>
-      <w:proofErr w:type="spellStart"/>
-      <w:r>
-        <w:rPr>
-          <w:lang w:val="en-US"/>
-        </w:rPr>
-        <w:t>rel</w:t>
-      </w:r>
-      <w:proofErr w:type="spellEnd"/>
-      <w:r>
-        <w:rPr>
-          <w:lang w:val="en-US"/>
-        </w:rPr>
-        <w:t xml:space="preserve"> Error: 95,65%</w:t>
-      </w:r>
-    </w:p>
-    <w:p>
-      <w:pPr>
-        <w:rPr>
-          <w:lang w:val="en-US"/>
-        </w:rPr>
-      </w:pPr>
-      <w:r>
-        <w:rPr>
-          <w:lang w:val="en-US"/>
-        </w:rPr>
-        <w:t xml:space="preserve">Mean </w:t>
-      </w:r>
-      <w:proofErr w:type="spellStart"/>
-      <w:r>
-        <w:rPr>
-          <w:lang w:val="en-US"/>
-        </w:rPr>
-        <w:t>rel</w:t>
-      </w:r>
-      <w:proofErr w:type="spellEnd"/>
-      <w:r>
-        <w:rPr>
-          <w:lang w:val="en-US"/>
-        </w:rPr>
-        <w:t xml:space="preserve"> Error: 218,19%</w:t>
+        <w:t>Median rel Error: 95,65%</w:t>
+      </w:r>
+    </w:p>
+    <w:p>
+      <w:pPr>
+        <w:rPr>
+          <w:lang w:val="en-US"/>
+        </w:rPr>
+      </w:pPr>
+      <w:r>
+        <w:rPr>
+          <w:lang w:val="en-US"/>
+        </w:rPr>
+        <w:t>Mean rel Error: 218,19%</w:t>
       </w:r>
     </w:p>
     <w:p>
@@ -1014,48 +918,20 @@
         <w:rPr>
           <w:lang w:val="en-US"/>
         </w:rPr>
-        <w:t xml:space="preserve">Median </w:t>
-      </w:r>
-      <w:proofErr w:type="spellStart"/>
-      <w:r>
-        <w:rPr>
-          <w:lang w:val="en-US"/>
-        </w:rPr>
-        <w:t>rel</w:t>
-      </w:r>
-      <w:proofErr w:type="spellEnd"/>
-      <w:r>
-        <w:rPr>
-          <w:lang w:val="en-US"/>
-        </w:rPr>
-        <w:t xml:space="preserve"> Error: 84,96%</w:t>
-      </w:r>
-    </w:p>
-    <w:p>
-      <w:pPr>
-        <w:rPr>
-          <w:lang w:val="en-US"/>
-        </w:rPr>
-      </w:pPr>
-      <w:r>
-        <w:rPr>
-          <w:lang w:val="en-US"/>
-        </w:rPr>
-        <w:t xml:space="preserve">Mean </w:t>
-      </w:r>
-      <w:proofErr w:type="spellStart"/>
-      <w:r>
-        <w:rPr>
-          <w:lang w:val="en-US"/>
-        </w:rPr>
-        <w:t>rel</w:t>
-      </w:r>
-      <w:proofErr w:type="spellEnd"/>
-      <w:r>
-        <w:rPr>
-          <w:lang w:val="en-US"/>
-        </w:rPr>
-        <w:t xml:space="preserve"> Error: 198,02%</w:t>
+        <w:t>Median rel Error: 84,96%</w:t>
+      </w:r>
+    </w:p>
+    <w:p>
+      <w:pPr>
+        <w:rPr>
+          <w:lang w:val="en-US"/>
+        </w:rPr>
+      </w:pPr>
+      <w:r>
+        <w:rPr>
+          <w:lang w:val="en-US"/>
+        </w:rPr>
+        <w:t>Mean rel Error: 198,02%</w:t>
       </w:r>
     </w:p>
     <w:p>
@@ -1269,48 +1145,20 @@
         <w:rPr>
           <w:lang w:val="en-US"/>
         </w:rPr>
-        <w:t xml:space="preserve">Median </w:t>
-      </w:r>
-      <w:proofErr w:type="spellStart"/>
-      <w:r>
-        <w:rPr>
-          <w:lang w:val="en-US"/>
-        </w:rPr>
-        <w:t>rel</w:t>
-      </w:r>
-      <w:proofErr w:type="spellEnd"/>
-      <w:r>
-        <w:rPr>
-          <w:lang w:val="en-US"/>
-        </w:rPr>
-        <w:t xml:space="preserve"> Error: 69,54%</w:t>
-      </w:r>
-    </w:p>
-    <w:p>
-      <w:pPr>
-        <w:rPr>
-          <w:lang w:val="en-US"/>
-        </w:rPr>
-      </w:pPr>
-      <w:r>
-        <w:rPr>
-          <w:lang w:val="en-US"/>
-        </w:rPr>
-        <w:t xml:space="preserve">Mean </w:t>
-      </w:r>
-      <w:proofErr w:type="spellStart"/>
-      <w:r>
-        <w:rPr>
-          <w:lang w:val="en-US"/>
-        </w:rPr>
-        <w:t>rel</w:t>
-      </w:r>
-      <w:proofErr w:type="spellEnd"/>
-      <w:r>
-        <w:rPr>
-          <w:lang w:val="en-US"/>
-        </w:rPr>
-        <w:t xml:space="preserve"> Error: 174,55%</w:t>
+        <w:t>Median rel Error: 69,54%</w:t>
+      </w:r>
+    </w:p>
+    <w:p>
+      <w:pPr>
+        <w:rPr>
+          <w:lang w:val="en-US"/>
+        </w:rPr>
+      </w:pPr>
+      <w:r>
+        <w:rPr>
+          <w:lang w:val="en-US"/>
+        </w:rPr>
+        <w:t>Mean rel Error: 174,55%</w:t>
       </w:r>
     </w:p>
     <w:p>
@@ -1525,48 +1373,20 @@
           <w:lang w:val="en-US"/>
         </w:rPr>
         <w:lastRenderedPageBreak/>
-        <w:t xml:space="preserve">Median </w:t>
-      </w:r>
-      <w:proofErr w:type="spellStart"/>
-      <w:r>
-        <w:rPr>
-          <w:lang w:val="en-US"/>
-        </w:rPr>
-        <w:t>rel</w:t>
-      </w:r>
-      <w:proofErr w:type="spellEnd"/>
-      <w:r>
-        <w:rPr>
-          <w:lang w:val="en-US"/>
-        </w:rPr>
-        <w:t xml:space="preserve"> Error: 32,27%</w:t>
-      </w:r>
-    </w:p>
-    <w:p>
-      <w:pPr>
-        <w:rPr>
-          <w:lang w:val="en-US"/>
-        </w:rPr>
-      </w:pPr>
-      <w:r>
-        <w:rPr>
-          <w:lang w:val="en-US"/>
-        </w:rPr>
-        <w:t xml:space="preserve">Mean </w:t>
-      </w:r>
-      <w:proofErr w:type="spellStart"/>
-      <w:r>
-        <w:rPr>
-          <w:lang w:val="en-US"/>
-        </w:rPr>
-        <w:t>rel</w:t>
-      </w:r>
-      <w:proofErr w:type="spellEnd"/>
-      <w:r>
-        <w:rPr>
-          <w:lang w:val="en-US"/>
-        </w:rPr>
-        <w:t xml:space="preserve"> Error: 104,47%</w:t>
+        <w:t>Median rel Error: 32,27%</w:t>
+      </w:r>
+    </w:p>
+    <w:p>
+      <w:pPr>
+        <w:rPr>
+          <w:lang w:val="en-US"/>
+        </w:rPr>
+      </w:pPr>
+      <w:r>
+        <w:rPr>
+          <w:lang w:val="en-US"/>
+        </w:rPr>
+        <w:t>Mean rel Error: 104,47%</w:t>
       </w:r>
     </w:p>
     <w:p>
@@ -1787,48 +1607,20 @@
         <w:rPr>
           <w:lang w:val="en-US"/>
         </w:rPr>
-        <w:t xml:space="preserve">Median </w:t>
-      </w:r>
-      <w:proofErr w:type="spellStart"/>
-      <w:r>
-        <w:rPr>
-          <w:lang w:val="en-US"/>
-        </w:rPr>
-        <w:t>rel</w:t>
-      </w:r>
-      <w:proofErr w:type="spellEnd"/>
-      <w:r>
-        <w:rPr>
-          <w:lang w:val="en-US"/>
-        </w:rPr>
-        <w:t xml:space="preserve"> Error: 18,54%</w:t>
-      </w:r>
-    </w:p>
-    <w:p>
-      <w:pPr>
-        <w:rPr>
-          <w:lang w:val="en-US"/>
-        </w:rPr>
-      </w:pPr>
-      <w:r>
-        <w:rPr>
-          <w:lang w:val="en-US"/>
-        </w:rPr>
-        <w:t xml:space="preserve">Mean </w:t>
-      </w:r>
-      <w:proofErr w:type="spellStart"/>
-      <w:r>
-        <w:rPr>
-          <w:lang w:val="en-US"/>
-        </w:rPr>
-        <w:t>rel</w:t>
-      </w:r>
-      <w:proofErr w:type="spellEnd"/>
-      <w:r>
-        <w:rPr>
-          <w:lang w:val="en-US"/>
-        </w:rPr>
-        <w:t xml:space="preserve"> Error: 60,27%</w:t>
+        <w:t>Median rel Error: 18,54%</w:t>
+      </w:r>
+    </w:p>
+    <w:p>
+      <w:pPr>
+        <w:rPr>
+          <w:lang w:val="en-US"/>
+        </w:rPr>
+      </w:pPr>
+      <w:r>
+        <w:rPr>
+          <w:lang w:val="en-US"/>
+        </w:rPr>
+        <w:t>Mean rel Error: 60,27%</w:t>
       </w:r>
     </w:p>
     <w:p>
@@ -1876,23 +1668,7 @@
           <w:rStyle w:val="Heading1Char"/>
           <w:lang w:val="en-US"/>
         </w:rPr>
-        <w:t xml:space="preserve"> + </w:t>
-      </w:r>
-      <w:proofErr w:type="spellStart"/>
-      <w:r>
-        <w:rPr>
-          <w:rStyle w:val="Heading1Char"/>
-          <w:lang w:val="en-US"/>
-        </w:rPr>
-        <w:t>Opt</w:t>
-      </w:r>
-      <w:proofErr w:type="spellEnd"/>
-      <w:r>
-        <w:rPr>
-          <w:rStyle w:val="Heading1Char"/>
-          <w:lang w:val="en-US"/>
-        </w:rPr>
-        <w:t xml:space="preserve"> 2 plain</w:t>
+        <w:t xml:space="preserve"> + Opt 2 plain</w:t>
       </w:r>
     </w:p>
     <w:p>
@@ -2017,48 +1793,20 @@
         <w:rPr>
           <w:lang w:val="en-US"/>
         </w:rPr>
-        <w:t xml:space="preserve">Median </w:t>
-      </w:r>
-      <w:proofErr w:type="spellStart"/>
-      <w:r>
-        <w:rPr>
-          <w:lang w:val="en-US"/>
-        </w:rPr>
-        <w:t>rel</w:t>
-      </w:r>
-      <w:proofErr w:type="spellEnd"/>
-      <w:r>
-        <w:rPr>
-          <w:lang w:val="en-US"/>
-        </w:rPr>
-        <w:t xml:space="preserve"> Error: 24,71%</w:t>
-      </w:r>
-    </w:p>
-    <w:p>
-      <w:pPr>
-        <w:rPr>
-          <w:lang w:val="en-US"/>
-        </w:rPr>
-      </w:pPr>
-      <w:r>
-        <w:rPr>
-          <w:lang w:val="en-US"/>
-        </w:rPr>
-        <w:t xml:space="preserve">Mean </w:t>
-      </w:r>
-      <w:proofErr w:type="spellStart"/>
-      <w:r>
-        <w:rPr>
-          <w:lang w:val="en-US"/>
-        </w:rPr>
-        <w:t>rel</w:t>
-      </w:r>
-      <w:proofErr w:type="spellEnd"/>
-      <w:r>
-        <w:rPr>
-          <w:lang w:val="en-US"/>
-        </w:rPr>
-        <w:t xml:space="preserve"> Error: 65,03%</w:t>
+        <w:t>Median rel Error: 24,71%</w:t>
+      </w:r>
+    </w:p>
+    <w:p>
+      <w:pPr>
+        <w:rPr>
+          <w:lang w:val="en-US"/>
+        </w:rPr>
+      </w:pPr>
+      <w:r>
+        <w:rPr>
+          <w:lang w:val="en-US"/>
+        </w:rPr>
+        <w:t>Mean rel Error: 65,03%</w:t>
       </w:r>
     </w:p>
     <w:p>
@@ -2106,14 +1854,7 @@
           <w:rStyle w:val="Heading1Char"/>
           <w:lang w:val="en-US"/>
         </w:rPr>
-        <w:t xml:space="preserve"> + </w:t>
-      </w:r>
-      <w:r>
-        <w:rPr>
-          <w:rStyle w:val="Heading1Char"/>
-          <w:lang w:val="en-US"/>
-        </w:rPr>
-        <w:t>Fast density</w:t>
+        <w:t xml:space="preserve"> + Fast density</w:t>
       </w:r>
     </w:p>
     <w:p>
@@ -2286,48 +2027,20 @@
         <w:rPr>
           <w:lang w:val="en-US"/>
         </w:rPr>
-        <w:t xml:space="preserve">Median </w:t>
-      </w:r>
-      <w:proofErr w:type="spellStart"/>
-      <w:r>
-        <w:rPr>
-          <w:lang w:val="en-US"/>
-        </w:rPr>
-        <w:t>rel</w:t>
-      </w:r>
-      <w:proofErr w:type="spellEnd"/>
-      <w:r>
-        <w:rPr>
-          <w:lang w:val="en-US"/>
-        </w:rPr>
-        <w:t xml:space="preserve"> Error: 16,53%</w:t>
-      </w:r>
-    </w:p>
-    <w:p>
-      <w:pPr>
-        <w:rPr>
-          <w:lang w:val="en-US"/>
-        </w:rPr>
-      </w:pPr>
-      <w:r>
-        <w:rPr>
-          <w:lang w:val="en-US"/>
-        </w:rPr>
-        <w:t xml:space="preserve">Mean </w:t>
-      </w:r>
-      <w:proofErr w:type="spellStart"/>
-      <w:r>
-        <w:rPr>
-          <w:lang w:val="en-US"/>
-        </w:rPr>
-        <w:t>rel</w:t>
-      </w:r>
-      <w:proofErr w:type="spellEnd"/>
-      <w:r>
-        <w:rPr>
-          <w:lang w:val="en-US"/>
-        </w:rPr>
-        <w:t xml:space="preserve"> Error: 59,71%</w:t>
+        <w:t>Median rel Error: 16,53%</w:t>
+      </w:r>
+    </w:p>
+    <w:p>
+      <w:pPr>
+        <w:rPr>
+          <w:lang w:val="en-US"/>
+        </w:rPr>
+      </w:pPr>
+      <w:r>
+        <w:rPr>
+          <w:lang w:val="en-US"/>
+        </w:rPr>
+        <w:t>Mean rel Error: 59,71%</w:t>
       </w:r>
     </w:p>
     <w:p>
@@ -2383,21 +2096,7 @@
           <w:rStyle w:val="Heading1Char"/>
           <w:lang w:val="en-US"/>
         </w:rPr>
-        <w:t xml:space="preserve"> + Fast</w:t>
-      </w:r>
-      <w:r>
-        <w:rPr>
-          <w:rStyle w:val="Heading1Char"/>
-          <w:lang w:val="en-US"/>
-        </w:rPr>
-        <w:t>er</w:t>
-      </w:r>
-      <w:r>
-        <w:rPr>
-          <w:rStyle w:val="Heading1Char"/>
-          <w:lang w:val="en-US"/>
-        </w:rPr>
-        <w:t xml:space="preserve"> density</w:t>
+        <w:t xml:space="preserve"> + Faster density</w:t>
       </w:r>
     </w:p>
     <w:p>
@@ -2522,48 +2221,20 @@
         <w:rPr>
           <w:lang w:val="en-US"/>
         </w:rPr>
-        <w:t xml:space="preserve">Median </w:t>
-      </w:r>
-      <w:proofErr w:type="spellStart"/>
-      <w:r>
-        <w:rPr>
-          <w:lang w:val="en-US"/>
-        </w:rPr>
-        <w:t>rel</w:t>
-      </w:r>
-      <w:proofErr w:type="spellEnd"/>
-      <w:r>
-        <w:rPr>
-          <w:lang w:val="en-US"/>
-        </w:rPr>
-        <w:t xml:space="preserve"> Error: 16,67%</w:t>
-      </w:r>
-    </w:p>
-    <w:p>
-      <w:pPr>
-        <w:rPr>
-          <w:lang w:val="en-US"/>
-        </w:rPr>
-      </w:pPr>
-      <w:r>
-        <w:rPr>
-          <w:lang w:val="en-US"/>
-        </w:rPr>
-        <w:t xml:space="preserve">Mean </w:t>
-      </w:r>
-      <w:proofErr w:type="spellStart"/>
-      <w:r>
-        <w:rPr>
-          <w:lang w:val="en-US"/>
-        </w:rPr>
-        <w:t>rel</w:t>
-      </w:r>
-      <w:proofErr w:type="spellEnd"/>
-      <w:r>
-        <w:rPr>
-          <w:lang w:val="en-US"/>
-        </w:rPr>
-        <w:t xml:space="preserve"> Error: 60,03%</w:t>
+        <w:t>Median rel Error: 16,67%</w:t>
+      </w:r>
+    </w:p>
+    <w:p>
+      <w:pPr>
+        <w:rPr>
+          <w:lang w:val="en-US"/>
+        </w:rPr>
+      </w:pPr>
+      <w:r>
+        <w:rPr>
+          <w:lang w:val="en-US"/>
+        </w:rPr>
+        <w:t>Mean rel Error: 60,03%</w:t>
       </w:r>
     </w:p>
     <w:p>
@@ -2611,23 +2282,7 @@
           <w:rStyle w:val="Heading1Char"/>
           <w:lang w:val="en-US"/>
         </w:rPr>
-        <w:t xml:space="preserve"> + </w:t>
-      </w:r>
-      <w:proofErr w:type="spellStart"/>
-      <w:r>
-        <w:rPr>
-          <w:rStyle w:val="Heading1Char"/>
-          <w:lang w:val="en-US"/>
-        </w:rPr>
-        <w:t>Opt</w:t>
-      </w:r>
-      <w:proofErr w:type="spellEnd"/>
-      <w:r>
-        <w:rPr>
-          <w:rStyle w:val="Heading1Char"/>
-          <w:lang w:val="en-US"/>
-        </w:rPr>
-        <w:t xml:space="preserve"> 3 plain</w:t>
+        <w:t xml:space="preserve"> + Opt 3</w:t>
       </w:r>
     </w:p>
     <w:p>
@@ -2660,140 +2315,112 @@
         <w:rPr>
           <w:lang w:val="en-US"/>
         </w:rPr>
-        <w:t xml:space="preserve">        Avg. Distance: 1190617</w:t>
-      </w:r>
-    </w:p>
-    <w:p>
-      <w:pPr>
-        <w:rPr>
-          <w:lang w:val="en-US"/>
-        </w:rPr>
-      </w:pPr>
-      <w:r>
-        <w:rPr>
-          <w:lang w:val="en-US"/>
-        </w:rPr>
-        <w:t xml:space="preserve">        Avg. Time: 34,2851 seconds</w:t>
-      </w:r>
-    </w:p>
-    <w:p>
-      <w:pPr>
-        <w:rPr>
-          <w:lang w:val="en-US"/>
-        </w:rPr>
-      </w:pPr>
-      <w:r>
-        <w:rPr>
-          <w:lang w:val="en-US"/>
-        </w:rPr>
-        <w:t xml:space="preserve">        Median Distance: 447549</w:t>
-      </w:r>
-    </w:p>
-    <w:p>
-      <w:pPr>
-        <w:rPr>
-          <w:lang w:val="en-US"/>
-        </w:rPr>
-      </w:pPr>
-      <w:r>
-        <w:rPr>
-          <w:lang w:val="en-US"/>
-        </w:rPr>
-        <w:t xml:space="preserve">        Median Time: 8,2325 seconds</w:t>
-      </w:r>
-    </w:p>
-    <w:p>
-      <w:pPr>
-        <w:rPr>
-          <w:lang w:val="en-US"/>
-        </w:rPr>
-      </w:pPr>
-    </w:p>
-    <w:p>
-      <w:pPr>
-        <w:rPr>
-          <w:lang w:val="en-US"/>
-        </w:rPr>
-      </w:pPr>
-      <w:r>
-        <w:rPr>
-          <w:lang w:val="en-US"/>
-        </w:rPr>
-        <w:t>Median abs Error: 272180.0</w:t>
-      </w:r>
-    </w:p>
-    <w:p>
-      <w:pPr>
-        <w:rPr>
-          <w:lang w:val="en-US"/>
-        </w:rPr>
-      </w:pPr>
-      <w:r>
-        <w:rPr>
-          <w:lang w:val="en-US"/>
-        </w:rPr>
-        <w:t>Mean abs Error: 888669</w:t>
-      </w:r>
-    </w:p>
-    <w:p>
-      <w:pPr>
-        <w:rPr>
-          <w:lang w:val="en-US"/>
-        </w:rPr>
-      </w:pPr>
-    </w:p>
-    <w:p>
-      <w:pPr>
-        <w:rPr>
-          <w:lang w:val="en-US"/>
-        </w:rPr>
-      </w:pPr>
-      <w:r>
-        <w:rPr>
-          <w:lang w:val="en-US"/>
-        </w:rPr>
-        <w:t xml:space="preserve">Median </w:t>
-      </w:r>
-      <w:proofErr w:type="spellStart"/>
-      <w:r>
-        <w:rPr>
-          <w:lang w:val="en-US"/>
-        </w:rPr>
-        <w:t>rel</w:t>
-      </w:r>
-      <w:proofErr w:type="spellEnd"/>
-      <w:r>
-        <w:rPr>
-          <w:lang w:val="en-US"/>
-        </w:rPr>
-        <w:t xml:space="preserve"> Error: 125,18%</w:t>
-      </w:r>
-    </w:p>
-    <w:p>
-      <w:pPr>
-        <w:rPr>
-          <w:lang w:val="en-US"/>
-        </w:rPr>
-      </w:pPr>
-      <w:r>
-        <w:rPr>
-          <w:lang w:val="en-US"/>
-        </w:rPr>
-        <w:t xml:space="preserve">Mean </w:t>
-      </w:r>
-      <w:proofErr w:type="spellStart"/>
-      <w:r>
-        <w:rPr>
-          <w:lang w:val="en-US"/>
-        </w:rPr>
-        <w:t>rel</w:t>
-      </w:r>
-      <w:proofErr w:type="spellEnd"/>
-      <w:r>
-        <w:rPr>
-          <w:lang w:val="en-US"/>
-        </w:rPr>
-        <w:t xml:space="preserve"> Error: 202,26%</w:t>
+        <w:t xml:space="preserve">        Avg. Distance: 473110</w:t>
+      </w:r>
+    </w:p>
+    <w:p>
+      <w:pPr>
+        <w:rPr>
+          <w:lang w:val="en-US"/>
+        </w:rPr>
+      </w:pPr>
+      <w:r>
+        <w:rPr>
+          <w:lang w:val="en-US"/>
+        </w:rPr>
+        <w:t xml:space="preserve">        Avg. Time: 148,0017 seconds</w:t>
+      </w:r>
+    </w:p>
+    <w:p>
+      <w:pPr>
+        <w:rPr>
+          <w:lang w:val="en-US"/>
+        </w:rPr>
+      </w:pPr>
+      <w:r>
+        <w:rPr>
+          <w:lang w:val="en-US"/>
+        </w:rPr>
+        <w:t xml:space="preserve">        Median Distance: 206024</w:t>
+      </w:r>
+    </w:p>
+    <w:p>
+      <w:pPr>
+        <w:rPr>
+          <w:lang w:val="en-US"/>
+        </w:rPr>
+      </w:pPr>
+      <w:r>
+        <w:rPr>
+          <w:lang w:val="en-US"/>
+        </w:rPr>
+        <w:t xml:space="preserve">        Median Time: 43,5085 seconds</w:t>
+      </w:r>
+    </w:p>
+    <w:p>
+      <w:pPr>
+        <w:rPr>
+          <w:lang w:val="en-US"/>
+        </w:rPr>
+      </w:pPr>
+    </w:p>
+    <w:p>
+      <w:pPr>
+        <w:rPr>
+          <w:lang w:val="en-US"/>
+        </w:rPr>
+      </w:pPr>
+      <w:r>
+        <w:rPr>
+          <w:lang w:val="en-US"/>
+        </w:rPr>
+        <w:t>Median abs Error: 30655.0</w:t>
+      </w:r>
+    </w:p>
+    <w:p>
+      <w:pPr>
+        <w:rPr>
+          <w:lang w:val="en-US"/>
+        </w:rPr>
+      </w:pPr>
+      <w:r>
+        <w:rPr>
+          <w:lang w:val="en-US"/>
+        </w:rPr>
+        <w:t>Mean abs Error: 171162</w:t>
+      </w:r>
+    </w:p>
+    <w:p>
+      <w:pPr>
+        <w:rPr>
+          <w:lang w:val="en-US"/>
+        </w:rPr>
+      </w:pPr>
+    </w:p>
+    <w:p>
+      <w:pPr>
+        <w:rPr>
+          <w:lang w:val="en-US"/>
+        </w:rPr>
+      </w:pPr>
+      <w:r>
+        <w:rPr>
+          <w:lang w:val="en-US"/>
+        </w:rPr>
+        <w:t>Median rel Error: 15,13%</w:t>
+      </w:r>
+    </w:p>
+    <w:p>
+      <w:pPr>
+        <w:rPr>
+          <w:lang w:val="en-US"/>
+        </w:rPr>
+      </w:pPr>
+      <w:r>
+        <w:rPr>
+          <w:lang w:val="en-US"/>
+        </w:rPr>
+        <w:t>Mean rel Error: 40,49%</w:t>
       </w:r>
     </w:p>
     <w:p>
@@ -2828,17 +2455,8 @@
           <w:rStyle w:val="Heading1Char"/>
           <w:lang w:val="en-US"/>
         </w:rPr>
-        <w:t xml:space="preserve">01) + NN </w:t>
-      </w:r>
-      <w:proofErr w:type="spellStart"/>
-      <w:r>
-        <w:rPr>
-          <w:rStyle w:val="Heading1Char"/>
-          <w:lang w:val="en-US"/>
-        </w:rPr>
-        <w:t>init</w:t>
-      </w:r>
-      <w:proofErr w:type="spellEnd"/>
+        <w:t>01) + NN init</w:t>
+      </w:r>
     </w:p>
     <w:p>
       <w:pPr>
@@ -2963,48 +2581,20 @@
         <w:rPr>
           <w:lang w:val="en-US"/>
         </w:rPr>
-        <w:t xml:space="preserve">Median </w:t>
-      </w:r>
-      <w:proofErr w:type="spellStart"/>
-      <w:r>
-        <w:rPr>
-          <w:lang w:val="en-US"/>
-        </w:rPr>
-        <w:t>rel</w:t>
-      </w:r>
-      <w:proofErr w:type="spellEnd"/>
-      <w:r>
-        <w:rPr>
-          <w:lang w:val="en-US"/>
-        </w:rPr>
-        <w:t xml:space="preserve"> Error: 5,43%</w:t>
-      </w:r>
-    </w:p>
-    <w:p>
-      <w:pPr>
-        <w:rPr>
-          <w:lang w:val="en-US"/>
-        </w:rPr>
-      </w:pPr>
-      <w:r>
-        <w:rPr>
-          <w:lang w:val="en-US"/>
-        </w:rPr>
-        <w:t xml:space="preserve">Mean </w:t>
-      </w:r>
-      <w:proofErr w:type="spellStart"/>
-      <w:r>
-        <w:rPr>
-          <w:lang w:val="en-US"/>
-        </w:rPr>
-        <w:t>rel</w:t>
-      </w:r>
-      <w:proofErr w:type="spellEnd"/>
-      <w:r>
-        <w:rPr>
-          <w:lang w:val="en-US"/>
-        </w:rPr>
-        <w:t xml:space="preserve"> Error: -1,61%</w:t>
+        <w:t>Median rel Error: 5,43%</w:t>
+      </w:r>
+    </w:p>
+    <w:p>
+      <w:pPr>
+        <w:rPr>
+          <w:lang w:val="en-US"/>
+        </w:rPr>
+      </w:pPr>
+      <w:r>
+        <w:rPr>
+          <w:lang w:val="en-US"/>
+        </w:rPr>
+        <w:t>Mean rel Error: -1,61%</w:t>
       </w:r>
     </w:p>
     <w:sectPr>

</xml_diff>